<commit_message>
Changed some content of Word files
</commit_message>
<xml_diff>
--- a/src/Word Files/SYST17796 Deliverable 1 Design Document Template Oscar Orccotoma.docx
+++ b/src/Word Files/SYST17796 Deliverable 1 Design Document Template Oscar Orccotoma.docx
@@ -55,36 +55,12 @@
     </w:p>
     <w:p>
       <w:r>
-        <w:t xml:space="preserve">The game I chose to code was Go Fish, which is a card game that can be played with two players. The ideal project would allow for multiple users to play on the game, as well as users being able to see their own cards, and make a call on what card they want to see from their opponents. The starting base code I was given was very generalized, so I decided to remake the classes from abstract ones to concrete ones, without parent classes. The Player, and </w:t>
-      </w:r>
-      <w:proofErr w:type="spellStart"/>
-      <w:r>
-        <w:t>GroupOfCards</w:t>
-      </w:r>
-      <w:proofErr w:type="spellEnd"/>
-      <w:r>
-        <w:t xml:space="preserve"> class in the starting code used an </w:t>
-      </w:r>
-      <w:proofErr w:type="spellStart"/>
-      <w:r>
-        <w:t>ArrayList</w:t>
-      </w:r>
-      <w:proofErr w:type="spellEnd"/>
-      <w:r>
-        <w:t xml:space="preserve"> to map out their objects, but I felt more comfortable working with normal arrays of objects. There was also only one Game class in the starter code, and no main method, so in my project I divide the game into two separate classes, one of the game logic and rules, and another game that acts as a menu to initialize the game </w:t>
-      </w:r>
-    </w:p>
-    <w:p>
-      <w:r>
-        <w:t xml:space="preserve">I have included a set of rules in a txt file and took the rules from a </w:t>
-      </w:r>
-      <w:proofErr w:type="spellStart"/>
-      <w:r>
-        <w:t>youtube</w:t>
-      </w:r>
-      <w:proofErr w:type="spellEnd"/>
-      <w:r>
-        <w:t xml:space="preserve"> video:</w:t>
+        <w:t xml:space="preserve">The game I chose to code was Go Fish, which is a card game that can be played with two players. The ideal project would allow for multiple users to play on the game, as well as users being able to see their own cards, and make a call on what card they want to see from their opponents. The starting base code I was given was very generalized, so I decided to remake the classes from abstract ones to concrete ones, without parent classes. The Player, and GroupOfCards class in the starting code used an ArrayList to map out their objects, but I felt more comfortable working with normal arrays of objects. There was also only one Game class in the starter code, and no main method, so in my project I divide the game into two separate classes, one of the game logic and rules, and another game that acts as a menu to initialize the game </w:t>
+      </w:r>
+    </w:p>
+    <w:p>
+      <w:r>
+        <w:t>I have included a set of rules in a txt file and took the rules from a youtube video:</w:t>
       </w:r>
     </w:p>
     <w:p>
@@ -116,23 +92,7 @@
     </w:p>
     <w:p>
       <w:r>
-        <w:t xml:space="preserve">The technical scope of the project isn’t too complex, all the logic needed to code the game can be done using the standard JDK library without the need of importing much except for the Random class library as well as the Scanner class. The interface from which the </w:t>
-      </w:r>
-      <w:proofErr w:type="gramStart"/>
-      <w:r>
-        <w:t>user’s</w:t>
-      </w:r>
-      <w:proofErr w:type="gramEnd"/>
-      <w:r>
-        <w:t xml:space="preserve"> will interact with the project will be text only, no GUI. When a user </w:t>
-      </w:r>
-      <w:proofErr w:type="gramStart"/>
-      <w:r>
-        <w:t>is able to</w:t>
-      </w:r>
-      <w:proofErr w:type="gramEnd"/>
-      <w:r>
-        <w:t xml:space="preserve"> input their name and successfully play one game, and have their score recorded, then the project will be complete.</w:t>
+        <w:t>The technical scope of the project isn’t too complex, all the logic needed to code the game can be done using the standard JDK library without the need of importing much except for the Random class library as well as the Scanner class. The interface from which the user’s will interact with the project will be text only, no GUI. When a user is able to input their name and successfully play one game, and have their score recorded, then the project will be complete.</w:t>
       </w:r>
     </w:p>
     <w:p/>
@@ -173,13 +133,8 @@
         <w:t xml:space="preserve">Ability </w:t>
       </w:r>
       <w:r>
-        <w:t xml:space="preserve">for players to </w:t>
-      </w:r>
-      <w:proofErr w:type="gramStart"/>
-      <w:r>
-        <w:t>know their status (score) at all times</w:t>
-      </w:r>
-      <w:proofErr w:type="gramEnd"/>
+        <w:t>for players to know their status (score) at all times</w:t>
+      </w:r>
     </w:p>
     <w:p>
       <w:pPr>
@@ -227,6 +182,22 @@
         <w:t xml:space="preserve">The tools I expect to use are only NetBeans, for coding, and VP for creating the UML diagrams. </w:t>
       </w:r>
     </w:p>
+    <w:p>
+      <w:r>
+        <w:t>Repo URL:</w:t>
+      </w:r>
+    </w:p>
+    <w:p>
+      <w:hyperlink r:id="rId10" w:history="1">
+        <w:r>
+          <w:rPr>
+            <w:rStyle w:val="Hyperlink"/>
+          </w:rPr>
+          <w:t>https://github.com/Orcco99/SYST17796-Go-Fish-Game.git</w:t>
+        </w:r>
+      </w:hyperlink>
+    </w:p>
+    <w:p/>
     <w:p>
       <w:pPr>
         <w:pStyle w:val="Heading2"/>
@@ -264,23 +235,7 @@
         </w:numPr>
       </w:pPr>
       <w:r>
-        <w:t xml:space="preserve">Throughout the starter code there is some delegation of Class objects in other classes, with the usage of an </w:t>
-      </w:r>
-      <w:proofErr w:type="spellStart"/>
-      <w:r>
-        <w:t>ArrayList</w:t>
-      </w:r>
-      <w:proofErr w:type="spellEnd"/>
-      <w:r>
-        <w:t xml:space="preserve"> of Cards in the Player class, as well as an </w:t>
-      </w:r>
-      <w:proofErr w:type="spellStart"/>
-      <w:r>
-        <w:t>ArrayList</w:t>
-      </w:r>
-      <w:proofErr w:type="spellEnd"/>
-      <w:r>
-        <w:t xml:space="preserve"> of Players in the Game class.</w:t>
+        <w:t>Throughout the starter code there is some delegation of Class objects in other classes, with the usage of an ArrayList of Cards in the Player class, as well as an ArrayList of Players in the Game class.</w:t>
       </w:r>
     </w:p>
     <w:p>
@@ -292,15 +247,7 @@
         </w:numPr>
       </w:pPr>
       <w:r>
-        <w:t xml:space="preserve">Throughout my code there is much delegation, such as by Player object instances in the Game class, which </w:t>
-      </w:r>
-      <w:proofErr w:type="gramStart"/>
-      <w:r>
-        <w:t>in itself had</w:t>
-      </w:r>
-      <w:proofErr w:type="gramEnd"/>
-      <w:r>
-        <w:t xml:space="preserve"> Deck class objects, and used the Deck methods on their individual hands. </w:t>
+        <w:t xml:space="preserve">Throughout my code there is much delegation, such as by Player object instances in the Game class, which in itself had Deck class objects, and used the Deck methods on their individual hands. </w:t>
       </w:r>
     </w:p>
     <w:p>
@@ -312,18 +259,10 @@
         </w:numPr>
       </w:pPr>
       <w:r>
-        <w:t>Flexibility/</w:t>
-      </w:r>
-      <w:proofErr w:type="gramStart"/>
-      <w:r>
-        <w:t>Maintainability</w:t>
-      </w:r>
-      <w:r>
-        <w:t xml:space="preserve"> :</w:t>
-      </w:r>
-      <w:proofErr w:type="gramEnd"/>
-      <w:r>
-        <w:t xml:space="preserve"> High cohesion</w:t>
+        <w:t>Flexibility/Maintainability</w:t>
+      </w:r>
+      <w:r>
+        <w:t xml:space="preserve"> : High cohesion</w:t>
       </w:r>
     </w:p>
     <w:p>
@@ -371,36 +310,7 @@
         </w:numPr>
       </w:pPr>
       <w:r>
-        <w:t xml:space="preserve">My Code isn’t the most maintainable as the Game class </w:t>
-      </w:r>
-      <w:proofErr w:type="gramStart"/>
-      <w:r>
-        <w:t>has to</w:t>
-      </w:r>
-      <w:proofErr w:type="gramEnd"/>
-      <w:r>
-        <w:t xml:space="preserve"> type out each additional Player that I would want to play with. I believe if I wanted to add additional players to the game, I would probably need to insert an array of players and add an argument to the </w:t>
-      </w:r>
-      <w:proofErr w:type="spellStart"/>
-      <w:proofErr w:type="gramStart"/>
-      <w:r>
-        <w:t>playerTurn</w:t>
-      </w:r>
-      <w:proofErr w:type="spellEnd"/>
-      <w:r>
-        <w:t>( )</w:t>
-      </w:r>
-      <w:proofErr w:type="gramEnd"/>
-      <w:r>
-        <w:t xml:space="preserve"> method, of the Player whose turn it is. In </w:t>
-      </w:r>
-      <w:proofErr w:type="gramStart"/>
-      <w:r>
-        <w:t>addition</w:t>
-      </w:r>
-      <w:proofErr w:type="gramEnd"/>
-      <w:r>
-        <w:t xml:space="preserve"> I feel like I would need a lot of if conditions for each different player number situation.</w:t>
+        <w:t>My Code isn’t the most maintainable as the Game class has to type out each additional Player that I would want to play with. I believe if I wanted to add additional players to the game, I would probably need to insert an array of players and add an argument to the playerTurn( ) method, of the Player whose turn it is. In addition I feel like I would need a lot of if conditions for each different player number situation.</w:t>
       </w:r>
     </w:p>
     <w:p>
@@ -412,15 +322,7 @@
         </w:numPr>
       </w:pPr>
       <w:r>
-        <w:t xml:space="preserve">If I were to further work on the code, I would probably need to change the regular array objects into </w:t>
-      </w:r>
-      <w:proofErr w:type="spellStart"/>
-      <w:r>
-        <w:t>ArrayList</w:t>
-      </w:r>
-      <w:proofErr w:type="spellEnd"/>
-      <w:r>
-        <w:t xml:space="preserve"> objects, to allow for more flexibility in the array sizes, especially for the deck objects in each Player.</w:t>
+        <w:t>If I were to further work on the code, I would probably need to change the regular array objects into ArrayList objects, to allow for more flexibility in the array sizes, especially for the deck objects in each Player.</w:t>
       </w:r>
     </w:p>
     <w:p>
@@ -429,7 +331,7 @@
       </w:pPr>
     </w:p>
     <w:sectPr>
-      <w:headerReference w:type="default" r:id="rId10"/>
+      <w:headerReference w:type="default" r:id="rId11"/>
       <w:pgSz w:w="12240" w:h="15840" w:code="1"/>
       <w:pgMar w:top="1440" w:right="1440" w:bottom="1440" w:left="1440" w:header="720" w:footer="864" w:gutter="0"/>
       <w:cols w:space="720"/>
@@ -626,6 +528,9 @@
           </w:pict>
         </mc:Fallback>
       </mc:AlternateContent>
+    </w:r>
+    <w:r>
+      <w:t>Oscar Orccotoma</w:t>
     </w:r>
   </w:p>
 </w:hdr>

</xml_diff>